<commit_message>
ya ustal delat' eto dermo
</commit_message>
<xml_diff>
--- a/FarAway2.0/Resources/RentContract.docx
+++ b/FarAway2.0/Resources/RentContract.docx
@@ -492,7 +492,15 @@
           <w:color w:val="000000"/>
           <w:lang w:eastAsia="ru-RU"/>
         </w:rPr>
-        <w:t>1. Арендодатель предоставляет Арендатору </w:t>
+        <w:t>1. Арендодатель предоставляет Арендатору</w:t>
+      </w:r>
+      <w:r>
+        <w:rPr>
+          <w:rFonts w:ascii="Times New Roman" w:eastAsia="Times New Roman" w:hAnsi="Times New Roman" w:cs="Times New Roman"/>
+          <w:color w:val="000000"/>
+          <w:lang w:eastAsia="ru-RU"/>
+        </w:rPr>
+        <w:t xml:space="preserve"> </w:t>
       </w:r>
       <w:r>
         <w:rPr>
@@ -1794,6 +1802,11 @@
     <w:p>
       <w:pPr>
         <w:shd w:val="clear" w:color="auto" w:fill="FFFFFF"/>
+        <w:tabs>
+          <w:tab w:val="left" w:pos="284"/>
+          <w:tab w:val="left" w:pos="426"/>
+          <w:tab w:val="left" w:pos="4536"/>
+        </w:tabs>
         <w:spacing w:after="0" w:line="240" w:lineRule="auto"/>
         <w:ind w:left="-426" w:right="-143"/>
         <w:jc w:val="both"/>
@@ -1809,6 +1822,43 @@
           <w:color w:val="000000"/>
           <w:lang w:eastAsia="ru-RU"/>
         </w:rPr>
+        <w:t>14. В случае не определения срока окончания аренды Арендатором, расчёт стоимости аренды объекта может быть изменён, относительно изменени</w:t>
+      </w:r>
+      <w:r>
+        <w:rPr>
+          <w:rFonts w:ascii="Times New Roman" w:eastAsia="Times New Roman" w:hAnsi="Times New Roman" w:cs="Times New Roman"/>
+          <w:color w:val="000000"/>
+          <w:lang w:eastAsia="ru-RU"/>
+        </w:rPr>
+        <w:t>я</w:t>
+      </w:r>
+      <w:r>
+        <w:rPr>
+          <w:rFonts w:ascii="Times New Roman" w:eastAsia="Times New Roman" w:hAnsi="Times New Roman" w:cs="Times New Roman"/>
+          <w:color w:val="000000"/>
+          <w:lang w:eastAsia="ru-RU"/>
+        </w:rPr>
+        <w:t xml:space="preserve"> стоимости аренды объекта на настоящий момент.</w:t>
+      </w:r>
+    </w:p>
+    <w:p>
+      <w:pPr>
+        <w:shd w:val="clear" w:color="auto" w:fill="FFFFFF"/>
+        <w:spacing w:after="0" w:line="240" w:lineRule="auto"/>
+        <w:ind w:left="-426" w:right="-143"/>
+        <w:jc w:val="both"/>
+        <w:rPr>
+          <w:rFonts w:ascii="Times New Roman" w:eastAsia="Times New Roman" w:hAnsi="Times New Roman" w:cs="Times New Roman"/>
+          <w:color w:val="000000"/>
+          <w:lang w:eastAsia="ru-RU"/>
+        </w:rPr>
+      </w:pPr>
+      <w:r>
+        <w:rPr>
+          <w:rFonts w:ascii="Times New Roman" w:eastAsia="Times New Roman" w:hAnsi="Times New Roman" w:cs="Times New Roman"/>
+          <w:color w:val="000000"/>
+          <w:lang w:eastAsia="ru-RU"/>
+        </w:rPr>
         <w:t>1</w:t>
       </w:r>
       <w:r>
@@ -1817,7 +1867,7 @@
           <w:color w:val="000000"/>
           <w:lang w:eastAsia="ru-RU"/>
         </w:rPr>
-        <w:t>4</w:t>
+        <w:t>5</w:t>
       </w:r>
       <w:r>
         <w:rPr>
@@ -2330,6 +2380,7 @@
           <w:lang w:eastAsia="ru-RU"/>
         </w:rPr>
       </w:pPr>
+      <w:proofErr w:type="gramStart"/>
       <w:r>
         <w:rPr>
           <w:rFonts w:ascii="Times New Roman" w:eastAsia="Times New Roman" w:hAnsi="Times New Roman" w:cs="Times New Roman"/>
@@ -2350,6 +2401,7 @@
         </w:rPr>
         <w:t>/</w:t>
       </w:r>
+      <w:proofErr w:type="gramEnd"/>
       <w:r>
         <w:rPr>
           <w:rFonts w:ascii="Times New Roman" w:eastAsia="Times New Roman" w:hAnsi="Times New Roman" w:cs="Times New Roman"/>

</xml_diff>